<commit_message>
Fixing console application. Fixing readme.
</commit_message>
<xml_diff>
--- a/Simple RAG Pipeline Workshop Prep Cheat Sheet.docx
+++ b/Simple RAG Pipeline Workshop Prep Cheat Sheet.docx
@@ -25,10 +25,10 @@
         <w:t>following</w:t>
       </w:r>
       <w:r>
-        <w:t xml:space="preserve"> steps so we can jump right into </w:t>
+        <w:t xml:space="preserve"> steps so we can jump right into</w:t>
       </w:r>
       <w:r>
-        <w:t>the building</w:t>
+        <w:t xml:space="preserve"> building</w:t>
       </w:r>
       <w:r>
         <w:t xml:space="preserve"> together.</w:t>

</xml_diff>